<commit_message>
add : 02. Garden
Add solution Garden matrix
</commit_message>
<xml_diff>
--- a/01.  Working with Abstraction/Exercise/01. Java-OOP-Working-with-Abstraction-Exercises.docx
+++ b/01.  Working with Abstraction/Exercise/01. Java-OOP-Working-with-Abstraction-Exercises.docx
@@ -1,6 +1,6 @@
 
 <file path=word/document.xml><?xml version="1.0" encoding="utf-8"?>
-<w:document xmlns:wpc="http://schemas.microsoft.com/office/word/2010/wordprocessingCanvas" xmlns:cx="http://schemas.microsoft.com/office/drawing/2014/chartex" xmlns:cx1="http://schemas.microsoft.com/office/drawing/2015/9/8/chartex" xmlns:cx2="http://schemas.microsoft.com/office/drawing/2015/10/21/chartex" xmlns:cx3="http://schemas.microsoft.com/office/drawing/2016/5/9/chartex" xmlns:cx4="http://schemas.microsoft.com/office/drawing/2016/5/10/chartex" xmlns:cx5="http://schemas.microsoft.com/office/drawing/2016/5/11/chartex" xmlns:cx6="http://schemas.microsoft.com/office/drawing/2016/5/12/chartex" xmlns:cx7="http://schemas.microsoft.com/office/drawing/2016/5/13/chartex" xmlns:cx8="http://schemas.microsoft.com/office/drawing/2016/5/14/chartex" xmlns:mc="http://schemas.openxmlformats.org/markup-compatibility/2006" xmlns:aink="http://schemas.microsoft.com/office/drawing/2016/ink" xmlns:am3d="http://schemas.microsoft.com/office/drawing/2017/model3d" xmlns:o="urn:schemas-microsoft-com:office:office" xmlns:r="http://schemas.openxmlformats.org/officeDocument/2006/relationships" xmlns:m="http://schemas.openxmlformats.org/officeDocument/2006/math" xmlns:v="urn:schemas-microsoft-com:vml" xmlns:wp14="http://schemas.microsoft.com/office/word/2010/wordprocessingDrawing" xmlns:wp="http://schemas.openxmlformats.org/drawingml/2006/wordprocessingDrawing" xmlns:w10="urn:schemas-microsoft-com:office:word" xmlns:w="http://schemas.openxmlformats.org/wordprocessingml/2006/main" xmlns:w14="http://schemas.microsoft.com/office/word/2010/wordml" xmlns:w15="http://schemas.microsoft.com/office/word/2012/wordml" xmlns:w16cid="http://schemas.microsoft.com/office/word/2016/wordml/cid" xmlns:w16se="http://schemas.microsoft.com/office/word/2015/wordml/symex" xmlns:wpg="http://schemas.microsoft.com/office/word/2010/wordprocessingGroup" xmlns:wpi="http://schemas.microsoft.com/office/word/2010/wordprocessingInk" xmlns:wne="http://schemas.microsoft.com/office/word/2006/wordml" xmlns:wps="http://schemas.microsoft.com/office/word/2010/wordprocessingShape" mc:Ignorable="w14 w15 w16se w16cid wp14">
+<w:document xmlns:wpc="http://schemas.microsoft.com/office/word/2010/wordprocessingCanvas" xmlns:cx="http://schemas.microsoft.com/office/drawing/2014/chartex" xmlns:cx1="http://schemas.microsoft.com/office/drawing/2015/9/8/chartex" xmlns:cx2="http://schemas.microsoft.com/office/drawing/2015/10/21/chartex" xmlns:cx3="http://schemas.microsoft.com/office/drawing/2016/5/9/chartex" xmlns:cx4="http://schemas.microsoft.com/office/drawing/2016/5/10/chartex" xmlns:cx5="http://schemas.microsoft.com/office/drawing/2016/5/11/chartex" xmlns:cx6="http://schemas.microsoft.com/office/drawing/2016/5/12/chartex" xmlns:cx7="http://schemas.microsoft.com/office/drawing/2016/5/13/chartex" xmlns:cx8="http://schemas.microsoft.com/office/drawing/2016/5/14/chartex" xmlns:mc="http://schemas.openxmlformats.org/markup-compatibility/2006" xmlns:aink="http://schemas.microsoft.com/office/drawing/2016/ink" xmlns:am3d="http://schemas.microsoft.com/office/drawing/2017/model3d" xmlns:o="urn:schemas-microsoft-com:office:office" xmlns:oel="http://schemas.microsoft.com/office/2019/extlst" xmlns:r="http://schemas.openxmlformats.org/officeDocument/2006/relationships" xmlns:m="http://schemas.openxmlformats.org/officeDocument/2006/math" xmlns:v="urn:schemas-microsoft-com:vml" xmlns:wp14="http://schemas.microsoft.com/office/word/2010/wordprocessingDrawing" xmlns:wp="http://schemas.openxmlformats.org/drawingml/2006/wordprocessingDrawing" xmlns:w10="urn:schemas-microsoft-com:office:word" xmlns:w="http://schemas.openxmlformats.org/wordprocessingml/2006/main" xmlns:w14="http://schemas.microsoft.com/office/word/2010/wordml" xmlns:w15="http://schemas.microsoft.com/office/word/2012/wordml" xmlns:w16cex="http://schemas.microsoft.com/office/word/2018/wordml/cex" xmlns:w16cid="http://schemas.microsoft.com/office/word/2016/wordml/cid" xmlns:w16="http://schemas.microsoft.com/office/word/2018/wordml" xmlns:w16sdtdh="http://schemas.microsoft.com/office/word/2020/wordml/sdtdatahash" xmlns:w16se="http://schemas.microsoft.com/office/word/2015/wordml/symex" xmlns:wpg="http://schemas.microsoft.com/office/word/2010/wordprocessingGroup" xmlns:wpi="http://schemas.microsoft.com/office/word/2010/wordprocessingInk" xmlns:wne="http://schemas.microsoft.com/office/word/2006/wordml" xmlns:wps="http://schemas.microsoft.com/office/word/2010/wordprocessingShape" mc:Ignorable="w14 w15 w16se w16cid w16 w16cex w16sdtdh wp14">
   <w:body>
     <w:p>
       <w:pPr>
@@ -11,8 +11,6 @@
           <w:lang w:val="bg-BG"/>
         </w:rPr>
       </w:pPr>
-      <w:bookmarkStart w:id="0" w:name="_GoBack"/>
-      <w:bookmarkEnd w:id="0"/>
       <w:r>
         <w:rPr>
           <w:sz w:val="52"/>
@@ -2177,13 +2175,8 @@
           <w:lang w:val="bg-BG"/>
         </w:rPr>
       </w:pPr>
-      <w:proofErr w:type="spellStart"/>
-      <w:r>
-        <w:t>Pesho</w:t>
-      </w:r>
-      <w:proofErr w:type="spellEnd"/>
-      <w:r>
-        <w:t xml:space="preserve"> is Jedi and so</w:t>
+      <w:r>
+        <w:t>Pesho is Jedi and so</w:t>
       </w:r>
       <w:r>
         <w:rPr>
@@ -3130,7 +3123,15 @@
                 <w:bCs/>
                 <w:noProof/>
               </w:rPr>
-              <w:t>5 5</w:t>
+              <w:t>5</w:t>
+            </w:r>
+            <w:r>
+              <w:rPr>
+                <w:rFonts w:ascii="Consolas" w:hAnsi="Consolas"/>
+                <w:bCs/>
+                <w:noProof/>
+              </w:rPr>
+              <w:t xml:space="preserve"> 5</w:t>
             </w:r>
           </w:p>
           <w:p>
@@ -3148,7 +3149,23 @@
                 <w:bCs/>
                 <w:noProof/>
               </w:rPr>
-              <w:t>5 -1</w:t>
+              <w:t>4</w:t>
+            </w:r>
+            <w:r>
+              <w:rPr>
+                <w:rFonts w:ascii="Consolas" w:hAnsi="Consolas"/>
+                <w:bCs/>
+                <w:noProof/>
+              </w:rPr>
+              <w:t xml:space="preserve"> </w:t>
+            </w:r>
+            <w:r>
+              <w:rPr>
+                <w:rFonts w:ascii="Consolas" w:hAnsi="Consolas"/>
+                <w:bCs/>
+                <w:noProof/>
+              </w:rPr>
+              <w:t>0</w:t>
             </w:r>
           </w:p>
           <w:p>
@@ -3166,7 +3183,23 @@
                 <w:bCs/>
                 <w:noProof/>
               </w:rPr>
-              <w:t>5 5</w:t>
+              <w:t>4</w:t>
+            </w:r>
+            <w:r>
+              <w:rPr>
+                <w:rFonts w:ascii="Consolas" w:hAnsi="Consolas"/>
+                <w:bCs/>
+                <w:noProof/>
+              </w:rPr>
+              <w:t xml:space="preserve"> </w:t>
+            </w:r>
+            <w:r>
+              <w:rPr>
+                <w:rFonts w:ascii="Consolas" w:hAnsi="Consolas"/>
+                <w:bCs/>
+                <w:noProof/>
+              </w:rPr>
+              <w:t>4</w:t>
             </w:r>
           </w:p>
           <w:p>
@@ -3238,7 +3271,23 @@
                 <w:bCs/>
                 <w:noProof/>
               </w:rPr>
-              <w:t>5 5</w:t>
+              <w:t>5</w:t>
+            </w:r>
+            <w:r>
+              <w:rPr>
+                <w:rFonts w:ascii="Consolas" w:hAnsi="Consolas"/>
+                <w:bCs/>
+                <w:noProof/>
+              </w:rPr>
+              <w:t xml:space="preserve"> </w:t>
+            </w:r>
+            <w:r>
+              <w:rPr>
+                <w:rFonts w:ascii="Consolas" w:hAnsi="Consolas"/>
+                <w:bCs/>
+                <w:noProof/>
+              </w:rPr>
+              <w:t>5</w:t>
             </w:r>
           </w:p>
           <w:p>
@@ -3256,7 +3305,23 @@
                 <w:bCs/>
                 <w:noProof/>
               </w:rPr>
-              <w:t>4 -1</w:t>
+              <w:t>3</w:t>
+            </w:r>
+            <w:r>
+              <w:rPr>
+                <w:rFonts w:ascii="Consolas" w:hAnsi="Consolas"/>
+                <w:bCs/>
+                <w:noProof/>
+              </w:rPr>
+              <w:t xml:space="preserve"> </w:t>
+            </w:r>
+            <w:r>
+              <w:rPr>
+                <w:rFonts w:ascii="Consolas" w:hAnsi="Consolas"/>
+                <w:bCs/>
+                <w:noProof/>
+              </w:rPr>
+              <w:t>0</w:t>
             </w:r>
           </w:p>
           <w:p>
@@ -3274,7 +3339,23 @@
                 <w:bCs/>
                 <w:noProof/>
               </w:rPr>
-              <w:t>4 5</w:t>
+              <w:t>3</w:t>
+            </w:r>
+            <w:r>
+              <w:rPr>
+                <w:rFonts w:ascii="Consolas" w:hAnsi="Consolas"/>
+                <w:bCs/>
+                <w:noProof/>
+              </w:rPr>
+              <w:t xml:space="preserve"> </w:t>
+            </w:r>
+            <w:r>
+              <w:rPr>
+                <w:rFonts w:ascii="Consolas" w:hAnsi="Consolas"/>
+                <w:bCs/>
+                <w:noProof/>
+              </w:rPr>
+              <w:t>4</w:t>
             </w:r>
           </w:p>
           <w:p>
@@ -3286,9 +3367,9 @@
                 <w:noProof/>
               </w:rPr>
             </w:pPr>
-            <w:bookmarkStart w:id="1" w:name="OLE_LINK1"/>
-            <w:bookmarkStart w:id="2" w:name="OLE_LINK2"/>
-            <w:bookmarkStart w:id="3" w:name="OLE_LINK3"/>
+            <w:bookmarkStart w:id="0" w:name="OLE_LINK1"/>
+            <w:bookmarkStart w:id="1" w:name="OLE_LINK2"/>
+            <w:bookmarkStart w:id="2" w:name="OLE_LINK3"/>
             <w:r>
               <w:rPr>
                 <w:rFonts w:ascii="Consolas" w:hAnsi="Consolas"/>
@@ -3298,9 +3379,9 @@
               <w:lastRenderedPageBreak/>
               <w:t>Let the Force be with you</w:t>
             </w:r>
+            <w:bookmarkEnd w:id="0"/>
             <w:bookmarkEnd w:id="1"/>
             <w:bookmarkEnd w:id="2"/>
-            <w:bookmarkEnd w:id="3"/>
           </w:p>
         </w:tc>
         <w:tc>
@@ -6606,7 +6687,7 @@
 </file>
 
 <file path=word/endnotes.xml><?xml version="1.0" encoding="utf-8"?>
-<w:endnotes xmlns:wpc="http://schemas.microsoft.com/office/word/2010/wordprocessingCanvas" xmlns:cx="http://schemas.microsoft.com/office/drawing/2014/chartex" xmlns:cx1="http://schemas.microsoft.com/office/drawing/2015/9/8/chartex" xmlns:cx2="http://schemas.microsoft.com/office/drawing/2015/10/21/chartex" xmlns:cx3="http://schemas.microsoft.com/office/drawing/2016/5/9/chartex" xmlns:cx4="http://schemas.microsoft.com/office/drawing/2016/5/10/chartex" xmlns:cx5="http://schemas.microsoft.com/office/drawing/2016/5/11/chartex" xmlns:cx6="http://schemas.microsoft.com/office/drawing/2016/5/12/chartex" xmlns:cx7="http://schemas.microsoft.com/office/drawing/2016/5/13/chartex" xmlns:cx8="http://schemas.microsoft.com/office/drawing/2016/5/14/chartex" xmlns:mc="http://schemas.openxmlformats.org/markup-compatibility/2006" xmlns:aink="http://schemas.microsoft.com/office/drawing/2016/ink" xmlns:am3d="http://schemas.microsoft.com/office/drawing/2017/model3d" xmlns:o="urn:schemas-microsoft-com:office:office" xmlns:r="http://schemas.openxmlformats.org/officeDocument/2006/relationships" xmlns:m="http://schemas.openxmlformats.org/officeDocument/2006/math" xmlns:v="urn:schemas-microsoft-com:vml" xmlns:wp14="http://schemas.microsoft.com/office/word/2010/wordprocessingDrawing" xmlns:wp="http://schemas.openxmlformats.org/drawingml/2006/wordprocessingDrawing" xmlns:w10="urn:schemas-microsoft-com:office:word" xmlns:w="http://schemas.openxmlformats.org/wordprocessingml/2006/main" xmlns:w14="http://schemas.microsoft.com/office/word/2010/wordml" xmlns:w15="http://schemas.microsoft.com/office/word/2012/wordml" xmlns:w16cid="http://schemas.microsoft.com/office/word/2016/wordml/cid" xmlns:w16se="http://schemas.microsoft.com/office/word/2015/wordml/symex" xmlns:wpg="http://schemas.microsoft.com/office/word/2010/wordprocessingGroup" xmlns:wpi="http://schemas.microsoft.com/office/word/2010/wordprocessingInk" xmlns:wne="http://schemas.microsoft.com/office/word/2006/wordml" xmlns:wps="http://schemas.microsoft.com/office/word/2010/wordprocessingShape" mc:Ignorable="w14 w15 w16se w16cid wp14">
+<w:endnotes xmlns:wpc="http://schemas.microsoft.com/office/word/2010/wordprocessingCanvas" xmlns:cx="http://schemas.microsoft.com/office/drawing/2014/chartex" xmlns:cx1="http://schemas.microsoft.com/office/drawing/2015/9/8/chartex" xmlns:cx2="http://schemas.microsoft.com/office/drawing/2015/10/21/chartex" xmlns:cx3="http://schemas.microsoft.com/office/drawing/2016/5/9/chartex" xmlns:cx4="http://schemas.microsoft.com/office/drawing/2016/5/10/chartex" xmlns:cx5="http://schemas.microsoft.com/office/drawing/2016/5/11/chartex" xmlns:cx6="http://schemas.microsoft.com/office/drawing/2016/5/12/chartex" xmlns:cx7="http://schemas.microsoft.com/office/drawing/2016/5/13/chartex" xmlns:cx8="http://schemas.microsoft.com/office/drawing/2016/5/14/chartex" xmlns:mc="http://schemas.openxmlformats.org/markup-compatibility/2006" xmlns:aink="http://schemas.microsoft.com/office/drawing/2016/ink" xmlns:am3d="http://schemas.microsoft.com/office/drawing/2017/model3d" xmlns:o="urn:schemas-microsoft-com:office:office" xmlns:oel="http://schemas.microsoft.com/office/2019/extlst" xmlns:r="http://schemas.openxmlformats.org/officeDocument/2006/relationships" xmlns:m="http://schemas.openxmlformats.org/officeDocument/2006/math" xmlns:v="urn:schemas-microsoft-com:vml" xmlns:wp14="http://schemas.microsoft.com/office/word/2010/wordprocessingDrawing" xmlns:wp="http://schemas.openxmlformats.org/drawingml/2006/wordprocessingDrawing" xmlns:w10="urn:schemas-microsoft-com:office:word" xmlns:w="http://schemas.openxmlformats.org/wordprocessingml/2006/main" xmlns:w14="http://schemas.microsoft.com/office/word/2010/wordml" xmlns:w15="http://schemas.microsoft.com/office/word/2012/wordml" xmlns:w16cex="http://schemas.microsoft.com/office/word/2018/wordml/cex" xmlns:w16cid="http://schemas.microsoft.com/office/word/2016/wordml/cid" xmlns:w16="http://schemas.microsoft.com/office/word/2018/wordml" xmlns:w16sdtdh="http://schemas.microsoft.com/office/word/2020/wordml/sdtdatahash" xmlns:w16se="http://schemas.microsoft.com/office/word/2015/wordml/symex" xmlns:wpg="http://schemas.microsoft.com/office/word/2010/wordprocessingGroup" xmlns:wpi="http://schemas.microsoft.com/office/word/2010/wordprocessingInk" xmlns:wne="http://schemas.microsoft.com/office/word/2006/wordml" xmlns:wps="http://schemas.microsoft.com/office/word/2010/wordprocessingShape" mc:Ignorable="w14 w15 w16se w16cid w16 w16cex w16sdtdh wp14">
   <w:endnote w:type="separator" w:id="-1">
     <w:p>
       <w:pPr>
@@ -6631,7 +6712,7 @@
 </file>
 
 <file path=word/footer1.xml><?xml version="1.0" encoding="utf-8"?>
-<w:ftr xmlns:wpc="http://schemas.microsoft.com/office/word/2010/wordprocessingCanvas" xmlns:cx="http://schemas.microsoft.com/office/drawing/2014/chartex" xmlns:cx1="http://schemas.microsoft.com/office/drawing/2015/9/8/chartex" xmlns:cx2="http://schemas.microsoft.com/office/drawing/2015/10/21/chartex" xmlns:cx3="http://schemas.microsoft.com/office/drawing/2016/5/9/chartex" xmlns:cx4="http://schemas.microsoft.com/office/drawing/2016/5/10/chartex" xmlns:cx5="http://schemas.microsoft.com/office/drawing/2016/5/11/chartex" xmlns:cx6="http://schemas.microsoft.com/office/drawing/2016/5/12/chartex" xmlns:cx7="http://schemas.microsoft.com/office/drawing/2016/5/13/chartex" xmlns:cx8="http://schemas.microsoft.com/office/drawing/2016/5/14/chartex" xmlns:mc="http://schemas.openxmlformats.org/markup-compatibility/2006" xmlns:aink="http://schemas.microsoft.com/office/drawing/2016/ink" xmlns:am3d="http://schemas.microsoft.com/office/drawing/2017/model3d" xmlns:o="urn:schemas-microsoft-com:office:office" xmlns:r="http://schemas.openxmlformats.org/officeDocument/2006/relationships" xmlns:m="http://schemas.openxmlformats.org/officeDocument/2006/math" xmlns:v="urn:schemas-microsoft-com:vml" xmlns:wp14="http://schemas.microsoft.com/office/word/2010/wordprocessingDrawing" xmlns:wp="http://schemas.openxmlformats.org/drawingml/2006/wordprocessingDrawing" xmlns:w10="urn:schemas-microsoft-com:office:word" xmlns:w="http://schemas.openxmlformats.org/wordprocessingml/2006/main" xmlns:w14="http://schemas.microsoft.com/office/word/2010/wordml" xmlns:w15="http://schemas.microsoft.com/office/word/2012/wordml" xmlns:w16cid="http://schemas.microsoft.com/office/word/2016/wordml/cid" xmlns:w16se="http://schemas.microsoft.com/office/word/2015/wordml/symex" xmlns:wpg="http://schemas.microsoft.com/office/word/2010/wordprocessingGroup" xmlns:wpi="http://schemas.microsoft.com/office/word/2010/wordprocessingInk" xmlns:wne="http://schemas.microsoft.com/office/word/2006/wordml" xmlns:wps="http://schemas.microsoft.com/office/word/2010/wordprocessingShape" mc:Ignorable="w14 w15 w16se w16cid wp14">
+<w:ftr xmlns:wpc="http://schemas.microsoft.com/office/word/2010/wordprocessingCanvas" xmlns:cx="http://schemas.microsoft.com/office/drawing/2014/chartex" xmlns:cx1="http://schemas.microsoft.com/office/drawing/2015/9/8/chartex" xmlns:cx2="http://schemas.microsoft.com/office/drawing/2015/10/21/chartex" xmlns:cx3="http://schemas.microsoft.com/office/drawing/2016/5/9/chartex" xmlns:cx4="http://schemas.microsoft.com/office/drawing/2016/5/10/chartex" xmlns:cx5="http://schemas.microsoft.com/office/drawing/2016/5/11/chartex" xmlns:cx6="http://schemas.microsoft.com/office/drawing/2016/5/12/chartex" xmlns:cx7="http://schemas.microsoft.com/office/drawing/2016/5/13/chartex" xmlns:cx8="http://schemas.microsoft.com/office/drawing/2016/5/14/chartex" xmlns:mc="http://schemas.openxmlformats.org/markup-compatibility/2006" xmlns:aink="http://schemas.microsoft.com/office/drawing/2016/ink" xmlns:am3d="http://schemas.microsoft.com/office/drawing/2017/model3d" xmlns:o="urn:schemas-microsoft-com:office:office" xmlns:oel="http://schemas.microsoft.com/office/2019/extlst" xmlns:r="http://schemas.openxmlformats.org/officeDocument/2006/relationships" xmlns:m="http://schemas.openxmlformats.org/officeDocument/2006/math" xmlns:v="urn:schemas-microsoft-com:vml" xmlns:wp14="http://schemas.microsoft.com/office/word/2010/wordprocessingDrawing" xmlns:wp="http://schemas.openxmlformats.org/drawingml/2006/wordprocessingDrawing" xmlns:w10="urn:schemas-microsoft-com:office:word" xmlns:w="http://schemas.openxmlformats.org/wordprocessingml/2006/main" xmlns:w14="http://schemas.microsoft.com/office/word/2010/wordml" xmlns:w15="http://schemas.microsoft.com/office/word/2012/wordml" xmlns:w16cex="http://schemas.microsoft.com/office/word/2018/wordml/cex" xmlns:w16cid="http://schemas.microsoft.com/office/word/2016/wordml/cid" xmlns:w16="http://schemas.microsoft.com/office/word/2018/wordml" xmlns:w16sdtdh="http://schemas.microsoft.com/office/word/2020/wordml/sdtdatahash" xmlns:w16se="http://schemas.microsoft.com/office/word/2015/wordml/symex" xmlns:wpg="http://schemas.microsoft.com/office/word/2010/wordprocessingGroup" xmlns:wpi="http://schemas.microsoft.com/office/word/2010/wordprocessingInk" xmlns:wne="http://schemas.microsoft.com/office/word/2006/wordml" xmlns:wps="http://schemas.microsoft.com/office/word/2010/wordprocessingShape" mc:Ignorable="w14 w15 w16se w16cid w16 w16cex w16sdtdh wp14">
   <w:p>
     <w:pPr>
       <w:pStyle w:val="Footer"/>
@@ -6732,7 +6813,7 @@
               <v:stroke joinstyle="miter"/>
               <v:path gradientshapeok="t" o:connecttype="rect"/>
             </v:shapetype>
-            <v:shape id="Text Box 6" o:spid="_x0000_s1026" type="#_x0000_t202" style="position:absolute;margin-left:109.85pt;margin-top:28.05pt;width:40.15pt;height:13pt;z-index:251660288;visibility:visible;mso-wrap-style:square;mso-width-percent:0;mso-height-percent:0;mso-wrap-distance-left:9pt;mso-wrap-distance-top:0;mso-wrap-distance-right:9pt;mso-wrap-distance-bottom:0;mso-position-horizontal:absolute;mso-position-horizontal-relative:text;mso-position-vertical:absolute;mso-position-vertical-relative:text;mso-width-percent:0;mso-height-percent:0;mso-width-relative:page;mso-height-relative:page;v-text-anchor:middle" o:gfxdata="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" filled="f" stroked="f" strokeweight=".5pt">
+            <v:shape id="Text Box 6" o:spid="_x0000_s1026" type="#_x0000_t202" style="position:absolute;margin-left:109.85pt;margin-top:28.05pt;width:40.15pt;height:13pt;z-index:251660288;visibility:visible;mso-wrap-style:square;mso-width-percent:0;mso-height-percent:0;mso-wrap-distance-left:9pt;mso-wrap-distance-top:0;mso-wrap-distance-right:9pt;mso-wrap-distance-bottom:0;mso-position-horizontal:absolute;mso-position-horizontal-relative:text;mso-position-vertical:absolute;mso-position-vertical-relative:text;mso-width-percent:0;mso-height-percent:0;mso-width-relative:page;mso-height-relative:page;v-text-anchor:middle" o:gfxdata="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" filled="f" stroked="f" strokeweight=".5pt">
               <v:textbox inset=".5mm,0,0,0">
                 <w:txbxContent>
                   <w:p>
@@ -6812,7 +6893,7 @@
                               <w:szCs w:val="17"/>
                             </w:rPr>
                           </w:pPr>
-                          <w:bookmarkStart w:id="4" w:name="_Hlk24191091"/>
+                          <w:bookmarkStart w:id="3" w:name="_Hlk24191091"/>
                           <w:r>
                             <w:rPr>
                               <w:sz w:val="17"/>
@@ -6820,21 +6901,12 @@
                             </w:rPr>
                             <w:t xml:space="preserve">© </w:t>
                           </w:r>
-                          <w:proofErr w:type="spellStart"/>
                           <w:r>
                             <w:rPr>
                               <w:sz w:val="17"/>
                               <w:szCs w:val="17"/>
                             </w:rPr>
-                            <w:t>SoftUni</w:t>
-                          </w:r>
-                          <w:proofErr w:type="spellEnd"/>
-                          <w:r>
-                            <w:rPr>
-                              <w:sz w:val="17"/>
-                              <w:szCs w:val="17"/>
-                            </w:rPr>
-                            <w:t xml:space="preserve"> – </w:t>
+                            <w:t xml:space="preserve">SoftUni – </w:t>
                           </w:r>
                           <w:hyperlink r:id="rId1" w:history="1">
                             <w:r>
@@ -6957,7 +7029,7 @@
                             <w:t>.</w:t>
                           </w:r>
                         </w:p>
-                        <w:bookmarkEnd w:id="4"/>
+                        <w:bookmarkEnd w:id="3"/>
                         <w:p>
                           <w:pPr>
                             <w:spacing w:line="240" w:lineRule="auto"/>
@@ -7528,7 +7600,7 @@
         </mc:Choice>
         <mc:Fallback>
           <w:pict>
-            <v:shape w14:anchorId="2074F399" id="Text Box 16" o:spid="_x0000_s1027" type="#_x0000_t202" style="position:absolute;margin-left:109pt;margin-top:7pt;width:411.4pt;height:40.45pt;z-index:251657216;visibility:visible;mso-wrap-style:square;mso-width-percent:0;mso-height-percent:0;mso-wrap-distance-left:9pt;mso-wrap-distance-top:0;mso-wrap-distance-right:9pt;mso-wrap-distance-bottom:0;mso-position-horizontal:absolute;mso-position-horizontal-relative:text;mso-position-vertical:absolute;mso-position-vertical-relative:text;mso-width-percent:0;mso-height-percent:0;mso-width-relative:page;mso-height-relative:page;v-text-anchor:top" o:gfxdata="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" filled="f" stroked="f">
+            <v:shape w14:anchorId="2074F399" id="Text Box 16" o:spid="_x0000_s1027" type="#_x0000_t202" style="position:absolute;margin-left:109pt;margin-top:7pt;width:411.4pt;height:40.45pt;z-index:251657216;visibility:visible;mso-wrap-style:square;mso-width-percent:0;mso-height-percent:0;mso-wrap-distance-left:9pt;mso-wrap-distance-top:0;mso-wrap-distance-right:9pt;mso-wrap-distance-bottom:0;mso-position-horizontal:absolute;mso-position-horizontal-relative:text;mso-position-vertical:absolute;mso-position-vertical-relative:text;mso-width-percent:0;mso-height-percent:0;mso-width-relative:page;mso-height-relative:page;v-text-anchor:top" o:gfxdata="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" filled="f" stroked="f">
               <v:textbox inset=".5mm,1.2mm,.5mm,.5mm">
                 <w:txbxContent>
                   <w:p>
@@ -7539,7 +7611,7 @@
                         <w:szCs w:val="17"/>
                       </w:rPr>
                     </w:pPr>
-                    <w:bookmarkStart w:id="5" w:name="_Hlk24191091"/>
+                    <w:bookmarkStart w:id="4" w:name="_Hlk24191091"/>
                     <w:r>
                       <w:rPr>
                         <w:sz w:val="17"/>
@@ -7675,7 +7747,7 @@
                       <w:t>.</w:t>
                     </w:r>
                   </w:p>
-                  <w:bookmarkEnd w:id="5"/>
+                  <w:bookmarkEnd w:id="4"/>
                   <w:p>
                     <w:pPr>
                       <w:spacing w:line="240" w:lineRule="auto"/>
@@ -7696,7 +7768,7 @@
                           <wp:extent cx="180000" cy="180000"/>
                           <wp:effectExtent l="0" t="0" r="0" b="0"/>
                           <wp:docPr id="3" name="Picture 3">
-                            <a:hlinkClick xmlns:a="http://schemas.openxmlformats.org/drawingml/2006/main" r:id="rId22"/>
+                            <a:hlinkClick xmlns:a="http://schemas.openxmlformats.org/drawingml/2006/main" r:id="rId2"/>
                           </wp:docPr>
                           <wp:cNvGraphicFramePr>
                             <a:graphicFrameLocks xmlns:a="http://schemas.openxmlformats.org/drawingml/2006/main" noChangeAspect="1"/>
@@ -7706,14 +7778,14 @@
                               <pic:pic xmlns:pic="http://schemas.openxmlformats.org/drawingml/2006/picture">
                                 <pic:nvPicPr>
                                   <pic:cNvPr id="3" name="Picture 3">
-                                    <a:hlinkClick r:id="rId22"/>
+                                    <a:hlinkClick r:id="rId2"/>
                                   </pic:cNvPr>
                                   <pic:cNvPicPr>
                                     <a:picLocks noChangeAspect="1" noChangeArrowheads="1"/>
                                   </pic:cNvPicPr>
                                 </pic:nvPicPr>
                                 <pic:blipFill>
-                                  <a:blip r:embed="rId23">
+                                  <a:blip r:embed="rId3">
                                     <a:extLst>
                                       <a:ext uri="{28A0092B-C50C-407E-A947-70E740481C1C}">
                                         <a14:useLocalDpi xmlns:a14="http://schemas.microsoft.com/office/drawing/2010/main" val="0"/>
@@ -7762,7 +7834,7 @@
                           <wp:extent cx="180000" cy="180000"/>
                           <wp:effectExtent l="0" t="0" r="0" b="0"/>
                           <wp:docPr id="2" name="Picture 2">
-                            <a:hlinkClick xmlns:a="http://schemas.openxmlformats.org/drawingml/2006/main" r:id="rId24"/>
+                            <a:hlinkClick xmlns:a="http://schemas.openxmlformats.org/drawingml/2006/main" r:id="rId4"/>
                           </wp:docPr>
                           <wp:cNvGraphicFramePr>
                             <a:graphicFrameLocks xmlns:a="http://schemas.openxmlformats.org/drawingml/2006/main" noChangeAspect="1"/>
@@ -7772,14 +7844,14 @@
                               <pic:pic xmlns:pic="http://schemas.openxmlformats.org/drawingml/2006/picture">
                                 <pic:nvPicPr>
                                   <pic:cNvPr id="2" name="Picture 2">
-                                    <a:hlinkClick r:id="rId24"/>
+                                    <a:hlinkClick r:id="rId4"/>
                                   </pic:cNvPr>
                                   <pic:cNvPicPr>
                                     <a:picLocks noChangeAspect="1" noChangeArrowheads="1"/>
                                   </pic:cNvPicPr>
                                 </pic:nvPicPr>
                                 <pic:blipFill>
-                                  <a:blip r:embed="rId25">
+                                  <a:blip r:embed="rId5">
                                     <a:extLst>
                                       <a:ext uri="{28A0092B-C50C-407E-A947-70E740481C1C}">
                                         <a14:useLocalDpi xmlns:a14="http://schemas.microsoft.com/office/drawing/2010/main" val="0"/>
@@ -7828,7 +7900,7 @@
                           <wp:extent cx="180000" cy="180000"/>
                           <wp:effectExtent l="0" t="0" r="0" b="0"/>
                           <wp:docPr id="5" name="Picture 5" title="Software University @ Facebook">
-                            <a:hlinkClick xmlns:a="http://schemas.openxmlformats.org/drawingml/2006/main" r:id="rId26"/>
+                            <a:hlinkClick xmlns:a="http://schemas.openxmlformats.org/drawingml/2006/main" r:id="rId6"/>
                           </wp:docPr>
                           <wp:cNvGraphicFramePr>
                             <a:graphicFrameLocks xmlns:a="http://schemas.openxmlformats.org/drawingml/2006/main" noChangeAspect="1"/>
@@ -7838,12 +7910,12 @@
                               <pic:pic xmlns:pic="http://schemas.openxmlformats.org/drawingml/2006/picture">
                                 <pic:nvPicPr>
                                   <pic:cNvPr id="5" name="Picture 5" title="Software University @ Facebook">
-                                    <a:hlinkClick r:id="rId26"/>
+                                    <a:hlinkClick r:id="rId6"/>
                                   </pic:cNvPr>
                                   <pic:cNvPicPr/>
                                 </pic:nvPicPr>
                                 <pic:blipFill>
-                                  <a:blip r:embed="rId27"/>
+                                  <a:blip r:embed="rId7"/>
                                   <a:stretch>
                                     <a:fillRect/>
                                   </a:stretch>
@@ -7881,7 +7953,7 @@
                           <wp:extent cx="180000" cy="180000"/>
                           <wp:effectExtent l="0" t="0" r="0" b="0"/>
                           <wp:docPr id="20" name="Picture 20">
-                            <a:hlinkClick xmlns:a="http://schemas.openxmlformats.org/drawingml/2006/main" r:id="rId28"/>
+                            <a:hlinkClick xmlns:a="http://schemas.openxmlformats.org/drawingml/2006/main" r:id="rId8"/>
                           </wp:docPr>
                           <wp:cNvGraphicFramePr>
                             <a:graphicFrameLocks xmlns:a="http://schemas.openxmlformats.org/drawingml/2006/main" noChangeAspect="1"/>
@@ -7891,20 +7963,20 @@
                               <pic:pic xmlns:pic="http://schemas.openxmlformats.org/drawingml/2006/picture">
                                 <pic:nvPicPr>
                                   <pic:cNvPr id="20" name="Picture 20">
-                                    <a:hlinkClick r:id="rId28"/>
+                                    <a:hlinkClick r:id="rId8"/>
                                   </pic:cNvPr>
                                   <pic:cNvPicPr>
                                     <a:picLocks noChangeAspect="1" noChangeArrowheads="1"/>
                                   </pic:cNvPicPr>
                                 </pic:nvPicPr>
                                 <pic:blipFill>
-                                  <a:blip r:embed="rId29">
+                                  <a:blip r:embed="rId9">
                                     <a:extLst>
                                       <a:ext uri="{28A0092B-C50C-407E-A947-70E740481C1C}">
                                         <a14:useLocalDpi xmlns:a14="http://schemas.microsoft.com/office/drawing/2010/main" val="0"/>
                                       </a:ext>
                                       <a:ext uri="{837473B0-CC2E-450A-ABE3-18F120FF3D39}">
-                                        <a1611:picAttrSrcUrl xmlns:a1611="http://schemas.microsoft.com/office/drawing/2016/11/main" xmlns:w16se="http://schemas.microsoft.com/office/word/2015/wordml/symex" xmlns:w16cid="http://schemas.microsoft.com/office/word/2016/wordml/cid" xmlns:w="http://schemas.openxmlformats.org/wordprocessingml/2006/main" xmlns:w10="urn:schemas-microsoft-com:office:word" xmlns:v="urn:schemas-microsoft-com:vml" xmlns:o="urn:schemas-microsoft-com:office:office" xmlns:am3d="http://schemas.microsoft.com/office/drawing/2017/model3d" xmlns:aink="http://schemas.microsoft.com/office/drawing/2016/ink" xmlns:cx8="http://schemas.microsoft.com/office/drawing/2016/5/14/chartex" xmlns:cx7="http://schemas.microsoft.com/office/drawing/2016/5/13/chartex" xmlns:cx6="http://schemas.microsoft.com/office/drawing/2016/5/12/chartex" xmlns:cx5="http://schemas.microsoft.com/office/drawing/2016/5/11/chartex" xmlns:cx4="http://schemas.microsoft.com/office/drawing/2016/5/10/chartex" xmlns:cx3="http://schemas.microsoft.com/office/drawing/2016/5/9/chartex" xmlns:cx2="http://schemas.microsoft.com/office/drawing/2015/10/21/chartex" xmlns:cx1="http://schemas.microsoft.com/office/drawing/2015/9/8/chartex" xmlns:cx="http://schemas.microsoft.com/office/drawing/2014/chartex" xmlns="" r:id="rId30"/>
+                                        <a1611:picAttrSrcUrl xmlns:a1611="http://schemas.microsoft.com/office/drawing/2016/11/main" r:id="rId10"/>
                                       </a:ext>
                                     </a:extLst>
                                   </a:blip>
@@ -7950,7 +8022,7 @@
                           <wp:extent cx="180000" cy="180000"/>
                           <wp:effectExtent l="0" t="0" r="0" b="0"/>
                           <wp:docPr id="7" name="Picture 7" title="Software University @ Twitter">
-                            <a:hlinkClick xmlns:a="http://schemas.openxmlformats.org/drawingml/2006/main" r:id="rId31"/>
+                            <a:hlinkClick xmlns:a="http://schemas.openxmlformats.org/drawingml/2006/main" r:id="rId11"/>
                           </wp:docPr>
                           <wp:cNvGraphicFramePr>
                             <a:graphicFrameLocks xmlns:a="http://schemas.openxmlformats.org/drawingml/2006/main" noChangeAspect="1"/>
@@ -7960,12 +8032,12 @@
                               <pic:pic xmlns:pic="http://schemas.openxmlformats.org/drawingml/2006/picture">
                                 <pic:nvPicPr>
                                   <pic:cNvPr id="7" name="Picture 7" title="Software University @ Twitter">
-                                    <a:hlinkClick r:id="rId31"/>
+                                    <a:hlinkClick r:id="rId11"/>
                                   </pic:cNvPr>
                                   <pic:cNvPicPr/>
                                 </pic:nvPicPr>
                                 <pic:blipFill>
-                                  <a:blip r:embed="rId32"/>
+                                  <a:blip r:embed="rId12"/>
                                   <a:stretch>
                                     <a:fillRect/>
                                   </a:stretch>
@@ -8003,7 +8075,7 @@
                           <wp:extent cx="180000" cy="180000"/>
                           <wp:effectExtent l="0" t="0" r="0" b="0"/>
                           <wp:docPr id="17" name="Picture 17" title="Software University @ YouTube">
-                            <a:hlinkClick xmlns:a="http://schemas.openxmlformats.org/drawingml/2006/main" r:id="rId33"/>
+                            <a:hlinkClick xmlns:a="http://schemas.openxmlformats.org/drawingml/2006/main" r:id="rId13"/>
                           </wp:docPr>
                           <wp:cNvGraphicFramePr>
                             <a:graphicFrameLocks xmlns:a="http://schemas.openxmlformats.org/drawingml/2006/main" noChangeAspect="1"/>
@@ -8013,12 +8085,12 @@
                               <pic:pic xmlns:pic="http://schemas.openxmlformats.org/drawingml/2006/picture">
                                 <pic:nvPicPr>
                                   <pic:cNvPr id="17" name="Picture 17" title="Software University @ YouTube">
-                                    <a:hlinkClick r:id="rId33"/>
+                                    <a:hlinkClick r:id="rId13"/>
                                   </pic:cNvPr>
                                   <pic:cNvPicPr/>
                                 </pic:nvPicPr>
                                 <pic:blipFill>
-                                  <a:blip r:embed="rId34"/>
+                                  <a:blip r:embed="rId14"/>
                                   <a:stretch>
                                     <a:fillRect/>
                                   </a:stretch>
@@ -8056,7 +8128,7 @@
                           <wp:extent cx="180000" cy="180000"/>
                           <wp:effectExtent l="0" t="0" r="0" b="0"/>
                           <wp:docPr id="21" name="Picture 21">
-                            <a:hlinkClick xmlns:a="http://schemas.openxmlformats.org/drawingml/2006/main" r:id="rId35"/>
+                            <a:hlinkClick xmlns:a="http://schemas.openxmlformats.org/drawingml/2006/main" r:id="rId15"/>
                           </wp:docPr>
                           <wp:cNvGraphicFramePr>
                             <a:graphicFrameLocks xmlns:a="http://schemas.openxmlformats.org/drawingml/2006/main" noChangeAspect="1"/>
@@ -8066,14 +8138,14 @@
                               <pic:pic xmlns:pic="http://schemas.openxmlformats.org/drawingml/2006/picture">
                                 <pic:nvPicPr>
                                   <pic:cNvPr id="21" name="Picture 21">
-                                    <a:hlinkClick r:id="rId35"/>
+                                    <a:hlinkClick r:id="rId15"/>
                                   </pic:cNvPr>
                                   <pic:cNvPicPr>
                                     <a:picLocks noChangeAspect="1" noChangeArrowheads="1"/>
                                   </pic:cNvPicPr>
                                 </pic:nvPicPr>
                                 <pic:blipFill rotWithShape="1">
-                                  <a:blip r:embed="rId36">
+                                  <a:blip r:embed="rId16">
                                     <a:extLst>
                                       <a:ext uri="{28A0092B-C50C-407E-A947-70E740481C1C}">
                                         <a14:useLocalDpi xmlns:a14="http://schemas.microsoft.com/office/drawing/2010/main" val="0"/>
@@ -8125,7 +8197,7 @@
                           <wp:extent cx="180000" cy="180000"/>
                           <wp:effectExtent l="0" t="0" r="0" b="0"/>
                           <wp:docPr id="22" name="Picture 22">
-                            <a:hlinkClick xmlns:a="http://schemas.openxmlformats.org/drawingml/2006/main" r:id="rId37"/>
+                            <a:hlinkClick xmlns:a="http://schemas.openxmlformats.org/drawingml/2006/main" r:id="rId17"/>
                           </wp:docPr>
                           <wp:cNvGraphicFramePr>
                             <a:graphicFrameLocks xmlns:a="http://schemas.openxmlformats.org/drawingml/2006/main" noChangeAspect="1"/>
@@ -8135,14 +8207,14 @@
                               <pic:pic xmlns:pic="http://schemas.openxmlformats.org/drawingml/2006/picture">
                                 <pic:nvPicPr>
                                   <pic:cNvPr id="22" name="Picture 22">
-                                    <a:hlinkClick r:id="rId37"/>
+                                    <a:hlinkClick r:id="rId17"/>
                                   </pic:cNvPr>
                                   <pic:cNvPicPr>
                                     <a:picLocks noChangeAspect="1" noChangeArrowheads="1"/>
                                   </pic:cNvPicPr>
                                 </pic:nvPicPr>
                                 <pic:blipFill>
-                                  <a:blip r:embed="rId38">
+                                  <a:blip r:embed="rId18">
                                     <a:extLst>
                                       <a:ext uri="{28A0092B-C50C-407E-A947-70E740481C1C}">
                                         <a14:useLocalDpi xmlns:a14="http://schemas.microsoft.com/office/drawing/2010/main" val="0"/>
@@ -8191,7 +8263,7 @@
                           <wp:extent cx="180000" cy="180000"/>
                           <wp:effectExtent l="0" t="0" r="0" b="0"/>
                           <wp:docPr id="23" name="Picture 23" title="Software University: Email Us">
-                            <a:hlinkClick xmlns:a="http://schemas.openxmlformats.org/drawingml/2006/main" r:id="rId39"/>
+                            <a:hlinkClick xmlns:a="http://schemas.openxmlformats.org/drawingml/2006/main" r:id="rId19"/>
                           </wp:docPr>
                           <wp:cNvGraphicFramePr>
                             <a:graphicFrameLocks xmlns:a="http://schemas.openxmlformats.org/drawingml/2006/main" noChangeAspect="1"/>
@@ -8201,12 +8273,12 @@
                               <pic:pic xmlns:pic="http://schemas.openxmlformats.org/drawingml/2006/picture">
                                 <pic:nvPicPr>
                                   <pic:cNvPr id="23" name="Picture 23" title="Software University: Email Us">
-                                    <a:hlinkClick r:id="rId39"/>
+                                    <a:hlinkClick r:id="rId19"/>
                                   </pic:cNvPr>
                                   <pic:cNvPicPr/>
                                 </pic:nvPicPr>
                                 <pic:blipFill>
-                                  <a:blip r:embed="rId40"/>
+                                  <a:blip r:embed="rId20"/>
                                   <a:stretch>
                                     <a:fillRect/>
                                   </a:stretch>
@@ -8268,7 +8340,7 @@
                   </pic:cNvPicPr>
                 </pic:nvPicPr>
                 <pic:blipFill>
-                  <a:blip r:embed="rId41">
+                  <a:blip r:embed="rId22">
                     <a:extLst>
                       <a:ext uri="{28A0092B-C50C-407E-A947-70E740481C1C}">
                         <a14:useLocalDpi xmlns:a14="http://schemas.microsoft.com/office/drawing/2010/main" val="0"/>
@@ -8553,11 +8625,7 @@
         </mc:Choice>
         <mc:Fallback>
           <w:pict>
-            <v:shapetype w14:anchorId="60DB5C39" id="_x0000_t202" coordsize="21600,21600" o:spt="202" path="m,l,21600r21600,l21600,xe">
-              <v:stroke joinstyle="miter"/>
-              <v:path gradientshapeok="t" o:connecttype="rect"/>
-            </v:shapetype>
-            <v:shape id="Text Box 4" o:spid="_x0000_s1028" type="#_x0000_t202" style="position:absolute;margin-left:444.65pt;margin-top:26.95pt;width:70.9pt;height:15.9pt;z-index:251663360;visibility:visible;mso-wrap-style:square;mso-width-percent:0;mso-height-percent:0;mso-wrap-distance-left:9pt;mso-wrap-distance-top:0;mso-wrap-distance-right:9pt;mso-wrap-distance-bottom:0;mso-position-horizontal:absolute;mso-position-horizontal-relative:text;mso-position-vertical:absolute;mso-position-vertical-relative:text;mso-width-percent:0;mso-height-percent:0;mso-width-relative:page;mso-height-relative:page;v-text-anchor:middle" o:gfxdata="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" filled="f" stroked="f" strokeweight=".5pt">
+            <v:shape w14:anchorId="60DB5C39" id="Text Box 4" o:spid="_x0000_s1028" type="#_x0000_t202" style="position:absolute;margin-left:444.65pt;margin-top:26.95pt;width:70.9pt;height:15.9pt;z-index:251663360;visibility:visible;mso-wrap-style:square;mso-width-percent:0;mso-height-percent:0;mso-wrap-distance-left:9pt;mso-wrap-distance-top:0;mso-wrap-distance-right:9pt;mso-wrap-distance-bottom:0;mso-position-horizontal:absolute;mso-position-horizontal-relative:text;mso-position-vertical:absolute;mso-position-vertical-relative:text;mso-width-percent:0;mso-height-percent:0;mso-width-relative:page;mso-height-relative:page;v-text-anchor:middle" o:gfxdata="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" filled="f" stroked="f" strokeweight=".5pt">
               <v:textbox inset="0,0,0,0">
                 <w:txbxContent>
                   <w:p>
@@ -8668,7 +8736,7 @@
 </file>
 
 <file path=word/footnotes.xml><?xml version="1.0" encoding="utf-8"?>
-<w:footnotes xmlns:wpc="http://schemas.microsoft.com/office/word/2010/wordprocessingCanvas" xmlns:cx="http://schemas.microsoft.com/office/drawing/2014/chartex" xmlns:cx1="http://schemas.microsoft.com/office/drawing/2015/9/8/chartex" xmlns:cx2="http://schemas.microsoft.com/office/drawing/2015/10/21/chartex" xmlns:cx3="http://schemas.microsoft.com/office/drawing/2016/5/9/chartex" xmlns:cx4="http://schemas.microsoft.com/office/drawing/2016/5/10/chartex" xmlns:cx5="http://schemas.microsoft.com/office/drawing/2016/5/11/chartex" xmlns:cx6="http://schemas.microsoft.com/office/drawing/2016/5/12/chartex" xmlns:cx7="http://schemas.microsoft.com/office/drawing/2016/5/13/chartex" xmlns:cx8="http://schemas.microsoft.com/office/drawing/2016/5/14/chartex" xmlns:mc="http://schemas.openxmlformats.org/markup-compatibility/2006" xmlns:aink="http://schemas.microsoft.com/office/drawing/2016/ink" xmlns:am3d="http://schemas.microsoft.com/office/drawing/2017/model3d" xmlns:o="urn:schemas-microsoft-com:office:office" xmlns:r="http://schemas.openxmlformats.org/officeDocument/2006/relationships" xmlns:m="http://schemas.openxmlformats.org/officeDocument/2006/math" xmlns:v="urn:schemas-microsoft-com:vml" xmlns:wp14="http://schemas.microsoft.com/office/word/2010/wordprocessingDrawing" xmlns:wp="http://schemas.openxmlformats.org/drawingml/2006/wordprocessingDrawing" xmlns:w10="urn:schemas-microsoft-com:office:word" xmlns:w="http://schemas.openxmlformats.org/wordprocessingml/2006/main" xmlns:w14="http://schemas.microsoft.com/office/word/2010/wordml" xmlns:w15="http://schemas.microsoft.com/office/word/2012/wordml" xmlns:w16cid="http://schemas.microsoft.com/office/word/2016/wordml/cid" xmlns:w16se="http://schemas.microsoft.com/office/word/2015/wordml/symex" xmlns:wpg="http://schemas.microsoft.com/office/word/2010/wordprocessingGroup" xmlns:wpi="http://schemas.microsoft.com/office/word/2010/wordprocessingInk" xmlns:wne="http://schemas.microsoft.com/office/word/2006/wordml" xmlns:wps="http://schemas.microsoft.com/office/word/2010/wordprocessingShape" mc:Ignorable="w14 w15 w16se w16cid wp14">
+<w:footnotes xmlns:wpc="http://schemas.microsoft.com/office/word/2010/wordprocessingCanvas" xmlns:cx="http://schemas.microsoft.com/office/drawing/2014/chartex" xmlns:cx1="http://schemas.microsoft.com/office/drawing/2015/9/8/chartex" xmlns:cx2="http://schemas.microsoft.com/office/drawing/2015/10/21/chartex" xmlns:cx3="http://schemas.microsoft.com/office/drawing/2016/5/9/chartex" xmlns:cx4="http://schemas.microsoft.com/office/drawing/2016/5/10/chartex" xmlns:cx5="http://schemas.microsoft.com/office/drawing/2016/5/11/chartex" xmlns:cx6="http://schemas.microsoft.com/office/drawing/2016/5/12/chartex" xmlns:cx7="http://schemas.microsoft.com/office/drawing/2016/5/13/chartex" xmlns:cx8="http://schemas.microsoft.com/office/drawing/2016/5/14/chartex" xmlns:mc="http://schemas.openxmlformats.org/markup-compatibility/2006" xmlns:aink="http://schemas.microsoft.com/office/drawing/2016/ink" xmlns:am3d="http://schemas.microsoft.com/office/drawing/2017/model3d" xmlns:o="urn:schemas-microsoft-com:office:office" xmlns:oel="http://schemas.microsoft.com/office/2019/extlst" xmlns:r="http://schemas.openxmlformats.org/officeDocument/2006/relationships" xmlns:m="http://schemas.openxmlformats.org/officeDocument/2006/math" xmlns:v="urn:schemas-microsoft-com:vml" xmlns:wp14="http://schemas.microsoft.com/office/word/2010/wordprocessingDrawing" xmlns:wp="http://schemas.openxmlformats.org/drawingml/2006/wordprocessingDrawing" xmlns:w10="urn:schemas-microsoft-com:office:word" xmlns:w="http://schemas.openxmlformats.org/wordprocessingml/2006/main" xmlns:w14="http://schemas.microsoft.com/office/word/2010/wordml" xmlns:w15="http://schemas.microsoft.com/office/word/2012/wordml" xmlns:w16cex="http://schemas.microsoft.com/office/word/2018/wordml/cex" xmlns:w16cid="http://schemas.microsoft.com/office/word/2016/wordml/cid" xmlns:w16="http://schemas.microsoft.com/office/word/2018/wordml" xmlns:w16sdtdh="http://schemas.microsoft.com/office/word/2020/wordml/sdtdatahash" xmlns:w16se="http://schemas.microsoft.com/office/word/2015/wordml/symex" xmlns:wpg="http://schemas.microsoft.com/office/word/2010/wordprocessingGroup" xmlns:wpi="http://schemas.microsoft.com/office/word/2010/wordprocessingInk" xmlns:wne="http://schemas.microsoft.com/office/word/2006/wordml" xmlns:wps="http://schemas.microsoft.com/office/word/2010/wordprocessingShape" mc:Ignorable="w14 w15 w16se w16cid w16 w16cex w16sdtdh wp14">
   <w:footnote w:type="separator" w:id="-1">
     <w:p>
       <w:pPr>
@@ -8693,7 +8761,7 @@
 </file>
 
 <file path=word/header1.xml><?xml version="1.0" encoding="utf-8"?>
-<w:hdr xmlns:wpc="http://schemas.microsoft.com/office/word/2010/wordprocessingCanvas" xmlns:cx="http://schemas.microsoft.com/office/drawing/2014/chartex" xmlns:cx1="http://schemas.microsoft.com/office/drawing/2015/9/8/chartex" xmlns:cx2="http://schemas.microsoft.com/office/drawing/2015/10/21/chartex" xmlns:cx3="http://schemas.microsoft.com/office/drawing/2016/5/9/chartex" xmlns:cx4="http://schemas.microsoft.com/office/drawing/2016/5/10/chartex" xmlns:cx5="http://schemas.microsoft.com/office/drawing/2016/5/11/chartex" xmlns:cx6="http://schemas.microsoft.com/office/drawing/2016/5/12/chartex" xmlns:cx7="http://schemas.microsoft.com/office/drawing/2016/5/13/chartex" xmlns:cx8="http://schemas.microsoft.com/office/drawing/2016/5/14/chartex" xmlns:mc="http://schemas.openxmlformats.org/markup-compatibility/2006" xmlns:aink="http://schemas.microsoft.com/office/drawing/2016/ink" xmlns:am3d="http://schemas.microsoft.com/office/drawing/2017/model3d" xmlns:o="urn:schemas-microsoft-com:office:office" xmlns:r="http://schemas.openxmlformats.org/officeDocument/2006/relationships" xmlns:m="http://schemas.openxmlformats.org/officeDocument/2006/math" xmlns:v="urn:schemas-microsoft-com:vml" xmlns:wp14="http://schemas.microsoft.com/office/word/2010/wordprocessingDrawing" xmlns:wp="http://schemas.openxmlformats.org/drawingml/2006/wordprocessingDrawing" xmlns:w10="urn:schemas-microsoft-com:office:word" xmlns:w="http://schemas.openxmlformats.org/wordprocessingml/2006/main" xmlns:w14="http://schemas.microsoft.com/office/word/2010/wordml" xmlns:w15="http://schemas.microsoft.com/office/word/2012/wordml" xmlns:w16cid="http://schemas.microsoft.com/office/word/2016/wordml/cid" xmlns:w16se="http://schemas.microsoft.com/office/word/2015/wordml/symex" xmlns:wpg="http://schemas.microsoft.com/office/word/2010/wordprocessingGroup" xmlns:wpi="http://schemas.microsoft.com/office/word/2010/wordprocessingInk" xmlns:wne="http://schemas.microsoft.com/office/word/2006/wordml" xmlns:wps="http://schemas.microsoft.com/office/word/2010/wordprocessingShape" mc:Ignorable="w14 w15 w16se w16cid wp14">
+<w:hdr xmlns:wpc="http://schemas.microsoft.com/office/word/2010/wordprocessingCanvas" xmlns:cx="http://schemas.microsoft.com/office/drawing/2014/chartex" xmlns:cx1="http://schemas.microsoft.com/office/drawing/2015/9/8/chartex" xmlns:cx2="http://schemas.microsoft.com/office/drawing/2015/10/21/chartex" xmlns:cx3="http://schemas.microsoft.com/office/drawing/2016/5/9/chartex" xmlns:cx4="http://schemas.microsoft.com/office/drawing/2016/5/10/chartex" xmlns:cx5="http://schemas.microsoft.com/office/drawing/2016/5/11/chartex" xmlns:cx6="http://schemas.microsoft.com/office/drawing/2016/5/12/chartex" xmlns:cx7="http://schemas.microsoft.com/office/drawing/2016/5/13/chartex" xmlns:cx8="http://schemas.microsoft.com/office/drawing/2016/5/14/chartex" xmlns:mc="http://schemas.openxmlformats.org/markup-compatibility/2006" xmlns:aink="http://schemas.microsoft.com/office/drawing/2016/ink" xmlns:am3d="http://schemas.microsoft.com/office/drawing/2017/model3d" xmlns:o="urn:schemas-microsoft-com:office:office" xmlns:oel="http://schemas.microsoft.com/office/2019/extlst" xmlns:r="http://schemas.openxmlformats.org/officeDocument/2006/relationships" xmlns:m="http://schemas.openxmlformats.org/officeDocument/2006/math" xmlns:v="urn:schemas-microsoft-com:vml" xmlns:wp14="http://schemas.microsoft.com/office/word/2010/wordprocessingDrawing" xmlns:wp="http://schemas.openxmlformats.org/drawingml/2006/wordprocessingDrawing" xmlns:w10="urn:schemas-microsoft-com:office:word" xmlns:w="http://schemas.openxmlformats.org/wordprocessingml/2006/main" xmlns:w14="http://schemas.microsoft.com/office/word/2010/wordml" xmlns:w15="http://schemas.microsoft.com/office/word/2012/wordml" xmlns:w16cex="http://schemas.microsoft.com/office/word/2018/wordml/cex" xmlns:w16cid="http://schemas.microsoft.com/office/word/2016/wordml/cid" xmlns:w16="http://schemas.microsoft.com/office/word/2018/wordml" xmlns:w16sdtdh="http://schemas.microsoft.com/office/word/2020/wordml/sdtdatahash" xmlns:w16se="http://schemas.microsoft.com/office/word/2015/wordml/symex" xmlns:wpg="http://schemas.microsoft.com/office/word/2010/wordprocessingGroup" xmlns:wpi="http://schemas.microsoft.com/office/word/2010/wordprocessingInk" xmlns:wne="http://schemas.microsoft.com/office/word/2006/wordml" xmlns:wps="http://schemas.microsoft.com/office/word/2010/wordprocessingShape" mc:Ignorable="w14 w15 w16se w16cid w16 w16cex w16sdtdh wp14">
   <w:p>
     <w:pPr>
       <w:pStyle w:val="Header"/>
@@ -8704,7 +8772,7 @@
 </file>
 
 <file path=word/numbering.xml><?xml version="1.0" encoding="utf-8"?>
-<w:numbering xmlns:wpc="http://schemas.microsoft.com/office/word/2010/wordprocessingCanvas" xmlns:cx="http://schemas.microsoft.com/office/drawing/2014/chartex" xmlns:cx1="http://schemas.microsoft.com/office/drawing/2015/9/8/chartex" xmlns:cx2="http://schemas.microsoft.com/office/drawing/2015/10/21/chartex" xmlns:cx3="http://schemas.microsoft.com/office/drawing/2016/5/9/chartex" xmlns:cx4="http://schemas.microsoft.com/office/drawing/2016/5/10/chartex" xmlns:cx5="http://schemas.microsoft.com/office/drawing/2016/5/11/chartex" xmlns:cx6="http://schemas.microsoft.com/office/drawing/2016/5/12/chartex" xmlns:cx7="http://schemas.microsoft.com/office/drawing/2016/5/13/chartex" xmlns:cx8="http://schemas.microsoft.com/office/drawing/2016/5/14/chartex" xmlns:mc="http://schemas.openxmlformats.org/markup-compatibility/2006" xmlns:aink="http://schemas.microsoft.com/office/drawing/2016/ink" xmlns:am3d="http://schemas.microsoft.com/office/drawing/2017/model3d" xmlns:o="urn:schemas-microsoft-com:office:office" xmlns:r="http://schemas.openxmlformats.org/officeDocument/2006/relationships" xmlns:m="http://schemas.openxmlformats.org/officeDocument/2006/math" xmlns:v="urn:schemas-microsoft-com:vml" xmlns:wp14="http://schemas.microsoft.com/office/word/2010/wordprocessingDrawing" xmlns:wp="http://schemas.openxmlformats.org/drawingml/2006/wordprocessingDrawing" xmlns:w10="urn:schemas-microsoft-com:office:word" xmlns:w="http://schemas.openxmlformats.org/wordprocessingml/2006/main" xmlns:w14="http://schemas.microsoft.com/office/word/2010/wordml" xmlns:w15="http://schemas.microsoft.com/office/word/2012/wordml" xmlns:w16cid="http://schemas.microsoft.com/office/word/2016/wordml/cid" xmlns:w16se="http://schemas.microsoft.com/office/word/2015/wordml/symex" xmlns:wpg="http://schemas.microsoft.com/office/word/2010/wordprocessingGroup" xmlns:wpi="http://schemas.microsoft.com/office/word/2010/wordprocessingInk" xmlns:wne="http://schemas.microsoft.com/office/word/2006/wordml" xmlns:wps="http://schemas.microsoft.com/office/word/2010/wordprocessingShape" mc:Ignorable="w14 w15 w16se w16cid wp14">
+<w:numbering xmlns:wpc="http://schemas.microsoft.com/office/word/2010/wordprocessingCanvas" xmlns:cx="http://schemas.microsoft.com/office/drawing/2014/chartex" xmlns:cx1="http://schemas.microsoft.com/office/drawing/2015/9/8/chartex" xmlns:cx2="http://schemas.microsoft.com/office/drawing/2015/10/21/chartex" xmlns:cx3="http://schemas.microsoft.com/office/drawing/2016/5/9/chartex" xmlns:cx4="http://schemas.microsoft.com/office/drawing/2016/5/10/chartex" xmlns:cx5="http://schemas.microsoft.com/office/drawing/2016/5/11/chartex" xmlns:cx6="http://schemas.microsoft.com/office/drawing/2016/5/12/chartex" xmlns:cx7="http://schemas.microsoft.com/office/drawing/2016/5/13/chartex" xmlns:cx8="http://schemas.microsoft.com/office/drawing/2016/5/14/chartex" xmlns:mc="http://schemas.openxmlformats.org/markup-compatibility/2006" xmlns:aink="http://schemas.microsoft.com/office/drawing/2016/ink" xmlns:am3d="http://schemas.microsoft.com/office/drawing/2017/model3d" xmlns:o="urn:schemas-microsoft-com:office:office" xmlns:oel="http://schemas.microsoft.com/office/2019/extlst" xmlns:r="http://schemas.openxmlformats.org/officeDocument/2006/relationships" xmlns:m="http://schemas.openxmlformats.org/officeDocument/2006/math" xmlns:v="urn:schemas-microsoft-com:vml" xmlns:wp14="http://schemas.microsoft.com/office/word/2010/wordprocessingDrawing" xmlns:wp="http://schemas.openxmlformats.org/drawingml/2006/wordprocessingDrawing" xmlns:w10="urn:schemas-microsoft-com:office:word" xmlns:w="http://schemas.openxmlformats.org/wordprocessingml/2006/main" xmlns:w14="http://schemas.microsoft.com/office/word/2010/wordml" xmlns:w15="http://schemas.microsoft.com/office/word/2012/wordml" xmlns:w16cex="http://schemas.microsoft.com/office/word/2018/wordml/cex" xmlns:w16cid="http://schemas.microsoft.com/office/word/2016/wordml/cid" xmlns:w16="http://schemas.microsoft.com/office/word/2018/wordml" xmlns:w16sdtdh="http://schemas.microsoft.com/office/word/2020/wordml/sdtdatahash" xmlns:w16se="http://schemas.microsoft.com/office/word/2015/wordml/symex" xmlns:wpg="http://schemas.microsoft.com/office/word/2010/wordprocessingGroup" xmlns:wpi="http://schemas.microsoft.com/office/word/2010/wordprocessingInk" xmlns:wne="http://schemas.microsoft.com/office/word/2006/wordml" xmlns:wps="http://schemas.microsoft.com/office/word/2010/wordprocessingShape" mc:Ignorable="w14 w15 w16se w16cid w16 w16cex w16sdtdh wp14">
   <w:abstractNum w:abstractNumId="0" w15:restartNumberingAfterBreak="0">
     <w:nsid w:val="00C8153A"/>
     <w:multiLevelType w:val="multilevel"/>
@@ -13426,34 +13494,34 @@
       </w:rPr>
     </w:lvl>
   </w:abstractNum>
-  <w:num w:numId="1">
+  <w:num w:numId="1" w16cid:durableId="225579448">
     <w:abstractNumId w:val="2"/>
   </w:num>
-  <w:num w:numId="2">
+  <w:num w:numId="2" w16cid:durableId="1669289949">
     <w:abstractNumId w:val="45"/>
   </w:num>
-  <w:num w:numId="3">
+  <w:num w:numId="3" w16cid:durableId="1960724925">
     <w:abstractNumId w:val="13"/>
   </w:num>
-  <w:num w:numId="4">
+  <w:num w:numId="4" w16cid:durableId="788089402">
     <w:abstractNumId w:val="31"/>
   </w:num>
-  <w:num w:numId="5">
+  <w:num w:numId="5" w16cid:durableId="1852330107">
     <w:abstractNumId w:val="32"/>
   </w:num>
-  <w:num w:numId="6">
+  <w:num w:numId="6" w16cid:durableId="1152982813">
     <w:abstractNumId w:val="36"/>
   </w:num>
-  <w:num w:numId="7">
+  <w:num w:numId="7" w16cid:durableId="1124155247">
     <w:abstractNumId w:val="6"/>
   </w:num>
-  <w:num w:numId="8">
+  <w:num w:numId="8" w16cid:durableId="1144586347">
     <w:abstractNumId w:val="12"/>
   </w:num>
-  <w:num w:numId="9">
+  <w:num w:numId="9" w16cid:durableId="389962732">
     <w:abstractNumId w:val="29"/>
   </w:num>
-  <w:num w:numId="10">
+  <w:num w:numId="10" w16cid:durableId="239872491">
     <w:abstractNumId w:val="17"/>
     <w:lvlOverride w:ilvl="0">
       <w:startOverride w:val="1"/>
@@ -13483,119 +13551,119 @@
       <w:startOverride w:val="1"/>
     </w:lvlOverride>
   </w:num>
-  <w:num w:numId="11">
+  <w:num w:numId="11" w16cid:durableId="1962027084">
     <w:abstractNumId w:val="7"/>
   </w:num>
-  <w:num w:numId="12">
+  <w:num w:numId="12" w16cid:durableId="425082774">
     <w:abstractNumId w:val="25"/>
   </w:num>
-  <w:num w:numId="13">
+  <w:num w:numId="13" w16cid:durableId="524490177">
     <w:abstractNumId w:val="3"/>
   </w:num>
-  <w:num w:numId="14">
+  <w:num w:numId="14" w16cid:durableId="1233396399">
     <w:abstractNumId w:val="35"/>
   </w:num>
-  <w:num w:numId="15">
+  <w:num w:numId="15" w16cid:durableId="1694964318">
     <w:abstractNumId w:val="14"/>
   </w:num>
-  <w:num w:numId="16">
+  <w:num w:numId="16" w16cid:durableId="1427074377">
     <w:abstractNumId w:val="40"/>
   </w:num>
-  <w:num w:numId="17">
+  <w:num w:numId="17" w16cid:durableId="1894147777">
     <w:abstractNumId w:val="30"/>
   </w:num>
-  <w:num w:numId="18">
+  <w:num w:numId="18" w16cid:durableId="726220244">
     <w:abstractNumId w:val="44"/>
   </w:num>
-  <w:num w:numId="19">
+  <w:num w:numId="19" w16cid:durableId="1548686930">
     <w:abstractNumId w:val="37"/>
   </w:num>
-  <w:num w:numId="20">
+  <w:num w:numId="20" w16cid:durableId="1796750080">
     <w:abstractNumId w:val="24"/>
   </w:num>
-  <w:num w:numId="21">
+  <w:num w:numId="21" w16cid:durableId="938876865">
     <w:abstractNumId w:val="34"/>
   </w:num>
-  <w:num w:numId="22">
+  <w:num w:numId="22" w16cid:durableId="681780823">
     <w:abstractNumId w:val="16"/>
   </w:num>
-  <w:num w:numId="23">
+  <w:num w:numId="23" w16cid:durableId="1367831059">
     <w:abstractNumId w:val="19"/>
   </w:num>
-  <w:num w:numId="24">
+  <w:num w:numId="24" w16cid:durableId="517039128">
     <w:abstractNumId w:val="4"/>
   </w:num>
-  <w:num w:numId="25">
+  <w:num w:numId="25" w16cid:durableId="774902587">
     <w:abstractNumId w:val="11"/>
   </w:num>
-  <w:num w:numId="26">
+  <w:num w:numId="26" w16cid:durableId="1582564234">
     <w:abstractNumId w:val="21"/>
   </w:num>
-  <w:num w:numId="27">
+  <w:num w:numId="27" w16cid:durableId="1105804297">
     <w:abstractNumId w:val="39"/>
   </w:num>
-  <w:num w:numId="28">
+  <w:num w:numId="28" w16cid:durableId="1079904906">
     <w:abstractNumId w:val="22"/>
   </w:num>
-  <w:num w:numId="29">
+  <w:num w:numId="29" w16cid:durableId="1085803802">
     <w:abstractNumId w:val="43"/>
   </w:num>
-  <w:num w:numId="30">
+  <w:num w:numId="30" w16cid:durableId="1109082602">
     <w:abstractNumId w:val="26"/>
   </w:num>
-  <w:num w:numId="31">
+  <w:num w:numId="31" w16cid:durableId="678121837">
     <w:abstractNumId w:val="15"/>
   </w:num>
-  <w:num w:numId="32">
+  <w:num w:numId="32" w16cid:durableId="2016372287">
     <w:abstractNumId w:val="38"/>
   </w:num>
-  <w:num w:numId="33">
+  <w:num w:numId="33" w16cid:durableId="2127385984">
     <w:abstractNumId w:val="41"/>
   </w:num>
-  <w:num w:numId="34">
+  <w:num w:numId="34" w16cid:durableId="308942195">
     <w:abstractNumId w:val="28"/>
   </w:num>
-  <w:num w:numId="35">
+  <w:num w:numId="35" w16cid:durableId="1149664288">
     <w:abstractNumId w:val="42"/>
   </w:num>
-  <w:num w:numId="36">
+  <w:num w:numId="36" w16cid:durableId="2035115109">
     <w:abstractNumId w:val="9"/>
   </w:num>
-  <w:num w:numId="37">
+  <w:num w:numId="37" w16cid:durableId="583999312">
     <w:abstractNumId w:val="27"/>
   </w:num>
-  <w:num w:numId="38">
+  <w:num w:numId="38" w16cid:durableId="1661690823">
     <w:abstractNumId w:val="18"/>
   </w:num>
-  <w:num w:numId="39">
+  <w:num w:numId="39" w16cid:durableId="1900481979">
     <w:abstractNumId w:val="33"/>
   </w:num>
-  <w:num w:numId="40">
+  <w:num w:numId="40" w16cid:durableId="338508170">
     <w:abstractNumId w:val="10"/>
   </w:num>
-  <w:num w:numId="41">
+  <w:num w:numId="41" w16cid:durableId="1649166135">
     <w:abstractNumId w:val="1"/>
   </w:num>
-  <w:num w:numId="42">
+  <w:num w:numId="42" w16cid:durableId="1015158527">
     <w:abstractNumId w:val="23"/>
   </w:num>
-  <w:num w:numId="43">
+  <w:num w:numId="43" w16cid:durableId="1267687388">
     <w:abstractNumId w:val="20"/>
   </w:num>
-  <w:num w:numId="44">
+  <w:num w:numId="44" w16cid:durableId="1288776759">
     <w:abstractNumId w:val="5"/>
   </w:num>
-  <w:num w:numId="45">
+  <w:num w:numId="45" w16cid:durableId="1106002231">
     <w:abstractNumId w:val="8"/>
   </w:num>
-  <w:num w:numId="46">
+  <w:num w:numId="46" w16cid:durableId="1720131120">
     <w:abstractNumId w:val="0"/>
   </w:num>
 </w:numbering>
 </file>
 
 <file path=word/styles.xml><?xml version="1.0" encoding="utf-8"?>
-<w:styles xmlns:mc="http://schemas.openxmlformats.org/markup-compatibility/2006" xmlns:r="http://schemas.openxmlformats.org/officeDocument/2006/relationships" xmlns:w="http://schemas.openxmlformats.org/wordprocessingml/2006/main" xmlns:w14="http://schemas.microsoft.com/office/word/2010/wordml" xmlns:w15="http://schemas.microsoft.com/office/word/2012/wordml" xmlns:w16cid="http://schemas.microsoft.com/office/word/2016/wordml/cid" xmlns:w16se="http://schemas.microsoft.com/office/word/2015/wordml/symex" mc:Ignorable="w14 w15 w16se w16cid">
+<w:styles xmlns:mc="http://schemas.openxmlformats.org/markup-compatibility/2006" xmlns:r="http://schemas.openxmlformats.org/officeDocument/2006/relationships" xmlns:w="http://schemas.openxmlformats.org/wordprocessingml/2006/main" xmlns:w14="http://schemas.microsoft.com/office/word/2010/wordml" xmlns:w15="http://schemas.microsoft.com/office/word/2012/wordml" xmlns:w16cex="http://schemas.microsoft.com/office/word/2018/wordml/cex" xmlns:w16cid="http://schemas.microsoft.com/office/word/2016/wordml/cid" xmlns:w16="http://schemas.microsoft.com/office/word/2018/wordml" xmlns:w16sdtdh="http://schemas.microsoft.com/office/word/2020/wordml/sdtdatahash" xmlns:w16se="http://schemas.microsoft.com/office/word/2015/wordml/symex" mc:Ignorable="w14 w15 w16se w16cid w16 w16cex w16sdtdh">
   <w:docDefaults>
     <w:rPrDefault>
       <w:rPr>
@@ -13717,6 +13785,7 @@
     <w:lsdException w:name="HTML Sample" w:semiHidden="1" w:unhideWhenUsed="1"/>
     <w:lsdException w:name="HTML Typewriter" w:semiHidden="1" w:unhideWhenUsed="1"/>
     <w:lsdException w:name="HTML Variable" w:semiHidden="1" w:unhideWhenUsed="1"/>
+    <w:lsdException w:name="Normal Table" w:semiHidden="1" w:unhideWhenUsed="1"/>
     <w:lsdException w:name="annotation subject" w:semiHidden="1" w:unhideWhenUsed="1"/>
     <w:lsdException w:name="No List" w:semiHidden="1" w:unhideWhenUsed="1"/>
     <w:lsdException w:name="Outline List 1" w:semiHidden="1" w:unhideWhenUsed="1"/>
@@ -13759,8 +13828,11 @@
     <w:lsdException w:name="Table Contemporary" w:semiHidden="1" w:unhideWhenUsed="1"/>
     <w:lsdException w:name="Table Elegant" w:semiHidden="1" w:unhideWhenUsed="1"/>
     <w:lsdException w:name="Table Professional" w:semiHidden="1" w:unhideWhenUsed="1"/>
+    <w:lsdException w:name="Table Subtle 1" w:semiHidden="1" w:unhideWhenUsed="1"/>
     <w:lsdException w:name="Table Subtle 2" w:semiHidden="1" w:unhideWhenUsed="1"/>
     <w:lsdException w:name="Table Web 1" w:semiHidden="1" w:unhideWhenUsed="1"/>
+    <w:lsdException w:name="Table Web 2" w:semiHidden="1" w:unhideWhenUsed="1"/>
+    <w:lsdException w:name="Table Web 3" w:semiHidden="1" w:unhideWhenUsed="1"/>
     <w:lsdException w:name="Balloon Text" w:semiHidden="1" w:unhideWhenUsed="1"/>
     <w:lsdException w:name="Table Grid" w:uiPriority="59"/>
     <w:lsdException w:name="Table Theme" w:semiHidden="1" w:unhideWhenUsed="1"/>
@@ -14722,6 +14794,12 @@
 </file>
 
 <file path=customXml/item1.xml><?xml version="1.0" encoding="utf-8"?>
+<p:properties xmlns:p="http://schemas.microsoft.com/office/2006/metadata/properties" xmlns:xsi="http://www.w3.org/2001/XMLSchema-instance" xmlns:pc="http://schemas.microsoft.com/office/infopath/2007/PartnerControls">
+  <documentManagement/>
+</p:properties>
+</file>
+
+<file path=customXml/item2.xml><?xml version="1.0" encoding="utf-8"?>
 <ct:contentTypeSchema xmlns:ct="http://schemas.microsoft.com/office/2006/metadata/contentType" xmlns:ma="http://schemas.microsoft.com/office/2006/metadata/properties/metaAttributes" ct:_="" ma:_="" ma:contentTypeName="Document" ma:contentTypeID="0x010100B6C18B0EB80FEC43B96FC4929E3ACDFF" ma:contentTypeVersion="0" ma:contentTypeDescription="Create a new document." ma:contentTypeScope="" ma:versionID="f204148d70153a85717fefcf945dd6d1">
   <xsd:schema xmlns:xsd="http://www.w3.org/2001/XMLSchema" xmlns:xs="http://www.w3.org/2001/XMLSchema" xmlns:p="http://schemas.microsoft.com/office/2006/metadata/properties" targetNamespace="http://schemas.microsoft.com/office/2006/metadata/properties" ma:root="true" ma:fieldsID="0967b7be50301903c78f9c39c6fd9af8">
     <xsd:element name="properties">
@@ -14835,13 +14913,11 @@
 </ct:contentTypeSchema>
 </file>
 
-<file path=customXml/item2.xml><?xml version="1.0" encoding="utf-8"?>
-<p:properties xmlns:p="http://schemas.microsoft.com/office/2006/metadata/properties" xmlns:xsi="http://www.w3.org/2001/XMLSchema-instance" xmlns:pc="http://schemas.microsoft.com/office/infopath/2007/PartnerControls">
-  <documentManagement/>
-</p:properties>
+<file path=customXml/item3.xml><?xml version="1.0" encoding="utf-8"?>
+<b:Sources xmlns:b="http://schemas.openxmlformats.org/officeDocument/2006/bibliography" xmlns="http://schemas.openxmlformats.org/officeDocument/2006/bibliography" SelectedStyle="\APA.XSL" StyleName="APA"/>
 </file>
 
-<file path=customXml/item3.xml><?xml version="1.0" encoding="utf-8"?>
+<file path=customXml/item4.xml><?xml version="1.0" encoding="utf-8"?>
 <?mso-contentType ?>
 <FormTemplates xmlns="http://schemas.microsoft.com/sharepoint/v3/contenttype/forms">
   <Display>DocumentLibraryForm</Display>
@@ -14850,11 +14926,16 @@
 </FormTemplates>
 </file>
 
-<file path=customXml/item4.xml><?xml version="1.0" encoding="utf-8"?>
-<b:Sources xmlns:b="http://schemas.openxmlformats.org/officeDocument/2006/bibliography" xmlns="http://schemas.openxmlformats.org/officeDocument/2006/bibliography" SelectedStyle="\APA.XSL" StyleName="APA"/>
+<file path=customXml/itemProps1.xml><?xml version="1.0" encoding="utf-8"?>
+<ds:datastoreItem xmlns:ds="http://schemas.openxmlformats.org/officeDocument/2006/customXml" ds:itemID="{642AD100-1791-43AC-8FB0-4D3F7DB735D5}">
+  <ds:schemaRefs>
+    <ds:schemaRef ds:uri="http://schemas.microsoft.com/office/2006/metadata/properties"/>
+    <ds:schemaRef ds:uri="http://schemas.microsoft.com/office/infopath/2007/PartnerControls"/>
+  </ds:schemaRefs>
+</ds:datastoreItem>
 </file>
 
-<file path=customXml/itemProps1.xml><?xml version="1.0" encoding="utf-8"?>
+<file path=customXml/itemProps2.xml><?xml version="1.0" encoding="utf-8"?>
 <ds:datastoreItem xmlns:ds="http://schemas.openxmlformats.org/officeDocument/2006/customXml" ds:itemID="{2AAB4298-9DBF-4559-A385-52127390FCD4}">
   <ds:schemaRefs>
     <ds:schemaRef ds:uri="http://schemas.microsoft.com/office/2006/metadata/contentType"/>
@@ -14870,27 +14951,18 @@
 </ds:datastoreItem>
 </file>
 
-<file path=customXml/itemProps2.xml><?xml version="1.0" encoding="utf-8"?>
-<ds:datastoreItem xmlns:ds="http://schemas.openxmlformats.org/officeDocument/2006/customXml" ds:itemID="{642AD100-1791-43AC-8FB0-4D3F7DB735D5}">
+<file path=customXml/itemProps3.xml><?xml version="1.0" encoding="utf-8"?>
+<ds:datastoreItem xmlns:ds="http://schemas.openxmlformats.org/officeDocument/2006/customXml" ds:itemID="{250F9FEB-1D05-48A0-84CF-C877C82FBAF9}">
   <ds:schemaRefs>
-    <ds:schemaRef ds:uri="http://schemas.microsoft.com/office/2006/metadata/properties"/>
-    <ds:schemaRef ds:uri="http://schemas.microsoft.com/office/infopath/2007/PartnerControls"/>
+    <ds:schemaRef ds:uri="http://schemas.openxmlformats.org/officeDocument/2006/bibliography"/>
   </ds:schemaRefs>
 </ds:datastoreItem>
 </file>
 
-<file path=customXml/itemProps3.xml><?xml version="1.0" encoding="utf-8"?>
+<file path=customXml/itemProps4.xml><?xml version="1.0" encoding="utf-8"?>
 <ds:datastoreItem xmlns:ds="http://schemas.openxmlformats.org/officeDocument/2006/customXml" ds:itemID="{ABF6E877-42D5-49BF-ABBD-36D5F3F486D6}">
   <ds:schemaRefs>
     <ds:schemaRef ds:uri="http://schemas.microsoft.com/sharepoint/v3/contenttype/forms"/>
   </ds:schemaRefs>
 </ds:datastoreItem>
-</file>
-
-<file path=customXml/itemProps4.xml><?xml version="1.0" encoding="utf-8"?>
-<ds:datastoreItem xmlns:ds="http://schemas.openxmlformats.org/officeDocument/2006/customXml" ds:itemID="{250F9FEB-1D05-48A0-84CF-C877C82FBAF9}">
-  <ds:schemaRefs>
-    <ds:schemaRef ds:uri="http://schemas.openxmlformats.org/officeDocument/2006/bibliography"/>
-  </ds:schemaRefs>
-</ds:datastoreItem>
 </file>
</xml_diff>